<commit_message>
Change report with new image of total error
</commit_message>
<xml_diff>
--- a/report/report.docx
+++ b/report/report.docx
@@ -34,98 +34,111 @@
       <w:pPr>
         <w:rPr>
           <w:rFonts w:ascii="Roboto" w:hAnsi="Roboto"/>
-        </w:rPr>
-      </w:pPr>
-    </w:p>
-    <w:p>
-      <w:pPr>
-        <w:rPr>
-          <w:rFonts w:ascii="Roboto" w:hAnsi="Roboto"/>
-        </w:rPr>
-      </w:pPr>
-    </w:p>
-    <w:p>
-      <w:pPr>
-        <w:rPr>
-          <w:rFonts w:ascii="Roboto" w:hAnsi="Roboto"/>
-        </w:rPr>
-      </w:pPr>
-    </w:p>
-    <w:p>
-      <w:pPr>
-        <w:rPr>
-          <w:rFonts w:ascii="Roboto" w:hAnsi="Roboto"/>
-        </w:rPr>
-      </w:pPr>
-    </w:p>
-    <w:p>
-      <w:pPr>
-        <w:rPr>
-          <w:rFonts w:ascii="Roboto" w:hAnsi="Roboto"/>
-        </w:rPr>
-      </w:pPr>
-    </w:p>
-    <w:p>
-      <w:pPr>
-        <w:rPr>
-          <w:rFonts w:ascii="Roboto" w:hAnsi="Roboto"/>
-        </w:rPr>
-      </w:pPr>
-    </w:p>
-    <w:p>
-      <w:pPr>
-        <w:rPr>
-          <w:rFonts w:ascii="Roboto" w:hAnsi="Roboto"/>
-        </w:rPr>
-      </w:pPr>
-    </w:p>
-    <w:p>
-      <w:pPr>
-        <w:rPr>
-          <w:rFonts w:ascii="Roboto" w:hAnsi="Roboto"/>
-        </w:rPr>
-      </w:pPr>
-    </w:p>
-    <w:p>
-      <w:pPr>
-        <w:rPr>
-          <w:rFonts w:ascii="Roboto" w:hAnsi="Roboto"/>
-          <w:lang w:val="en-US"/>
-        </w:rPr>
-      </w:pPr>
-    </w:p>
-    <w:p>
-      <w:pPr>
-        <w:rPr>
-          <w:rFonts w:ascii="Roboto" w:hAnsi="Roboto"/>
-        </w:rPr>
-      </w:pPr>
-    </w:p>
-    <w:p>
-      <w:pPr>
-        <w:rPr>
-          <w:rFonts w:ascii="Roboto" w:hAnsi="Roboto"/>
-        </w:rPr>
-      </w:pPr>
-    </w:p>
-    <w:p>
-      <w:pPr>
-        <w:rPr>
-          <w:rFonts w:ascii="Roboto" w:hAnsi="Roboto"/>
-        </w:rPr>
-      </w:pPr>
-    </w:p>
-    <w:p>
-      <w:pPr>
-        <w:rPr>
-          <w:rFonts w:ascii="Roboto" w:hAnsi="Roboto"/>
-        </w:rPr>
-      </w:pPr>
-    </w:p>
-    <w:p>
-      <w:pPr>
-        <w:rPr>
-          <w:rFonts w:ascii="Roboto" w:hAnsi="Roboto"/>
+          <w:lang w:val="en-US"/>
+        </w:rPr>
+      </w:pPr>
+    </w:p>
+    <w:p>
+      <w:pPr>
+        <w:rPr>
+          <w:rFonts w:ascii="Roboto" w:hAnsi="Roboto"/>
+          <w:lang w:val="en-US"/>
+        </w:rPr>
+      </w:pPr>
+    </w:p>
+    <w:p>
+      <w:pPr>
+        <w:rPr>
+          <w:rFonts w:ascii="Roboto" w:hAnsi="Roboto"/>
+          <w:lang w:val="en-US"/>
+        </w:rPr>
+      </w:pPr>
+    </w:p>
+    <w:p>
+      <w:pPr>
+        <w:rPr>
+          <w:rFonts w:ascii="Roboto" w:hAnsi="Roboto"/>
+          <w:lang w:val="en-US"/>
+        </w:rPr>
+      </w:pPr>
+    </w:p>
+    <w:p>
+      <w:pPr>
+        <w:rPr>
+          <w:rFonts w:ascii="Roboto" w:hAnsi="Roboto"/>
+          <w:lang w:val="en-US"/>
+        </w:rPr>
+      </w:pPr>
+    </w:p>
+    <w:p>
+      <w:pPr>
+        <w:rPr>
+          <w:rFonts w:ascii="Roboto" w:hAnsi="Roboto"/>
+          <w:lang w:val="en-US"/>
+        </w:rPr>
+      </w:pPr>
+    </w:p>
+    <w:p>
+      <w:pPr>
+        <w:rPr>
+          <w:rFonts w:ascii="Roboto" w:hAnsi="Roboto"/>
+          <w:lang w:val="en-US"/>
+        </w:rPr>
+      </w:pPr>
+    </w:p>
+    <w:p>
+      <w:pPr>
+        <w:rPr>
+          <w:rFonts w:ascii="Roboto" w:hAnsi="Roboto"/>
+          <w:lang w:val="en-US"/>
+        </w:rPr>
+      </w:pPr>
+    </w:p>
+    <w:p>
+      <w:pPr>
+        <w:rPr>
+          <w:rFonts w:ascii="Roboto" w:hAnsi="Roboto"/>
+          <w:lang w:val="en-US"/>
+        </w:rPr>
+      </w:pPr>
+    </w:p>
+    <w:p>
+      <w:pPr>
+        <w:rPr>
+          <w:rFonts w:ascii="Roboto" w:hAnsi="Roboto"/>
+          <w:lang w:val="en-US"/>
+        </w:rPr>
+      </w:pPr>
+    </w:p>
+    <w:p>
+      <w:pPr>
+        <w:rPr>
+          <w:rFonts w:ascii="Roboto" w:hAnsi="Roboto"/>
+          <w:lang w:val="en-US"/>
+        </w:rPr>
+      </w:pPr>
+    </w:p>
+    <w:p>
+      <w:pPr>
+        <w:rPr>
+          <w:rFonts w:ascii="Roboto" w:hAnsi="Roboto"/>
+          <w:lang w:val="en-US"/>
+        </w:rPr>
+      </w:pPr>
+    </w:p>
+    <w:p>
+      <w:pPr>
+        <w:rPr>
+          <w:rFonts w:ascii="Roboto" w:hAnsi="Roboto"/>
+          <w:lang w:val="en-US"/>
+        </w:rPr>
+      </w:pPr>
+    </w:p>
+    <w:p>
+      <w:pPr>
+        <w:rPr>
+          <w:rFonts w:ascii="Roboto" w:hAnsi="Roboto"/>
+          <w:lang w:val="en-US"/>
         </w:rPr>
       </w:pPr>
     </w:p>
@@ -1697,13 +1710,7 @@
                     <w:rPr>
                       <w:rFonts w:ascii="Cambria Math" w:hAnsi="Cambria Math"/>
                     </w:rPr>
-                    <m:t>x</m:t>
-                  </m:r>
-                  <m:r>
-                    <w:rPr>
-                      <w:rFonts w:ascii="Cambria Math" w:hAnsi="Cambria Math"/>
-                    </w:rPr>
-                    <m:t>e</m:t>
+                    <m:t>xe</m:t>
                   </m:r>
                 </m:e>
                 <m:sup>
@@ -2190,13 +2197,7 @@
                     <w:rPr>
                       <w:rFonts w:ascii="Cambria Math" w:hAnsi="Cambria Math"/>
                     </w:rPr>
-                    <m:t>-</m:t>
-                  </m:r>
-                  <m:r>
-                    <w:rPr>
-                      <w:rFonts w:ascii="Cambria Math" w:hAnsi="Cambria Math"/>
-                    </w:rPr>
-                    <m:t>x</m:t>
+                    <m:t>-x</m:t>
                   </m:r>
                 </m:e>
                 <m:sup>
@@ -2784,85 +2785,7 @@
         <w:rPr>
           <w:b/>
         </w:rPr>
-        <w:t xml:space="preserve">• Main </w:t>
-      </w:r>
-      <w:r>
-        <w:rPr>
-          <w:b/>
-        </w:rPr>
-        <w:t>•</w:t>
-      </w:r>
-      <w:r>
-        <w:rPr>
-          <w:b/>
-        </w:rPr>
-        <w:t xml:space="preserve"> Variant </w:t>
-      </w:r>
-      <w:r>
-        <w:rPr>
-          <w:b/>
-        </w:rPr>
-        <w:t>•</w:t>
-      </w:r>
-      <w:r>
-        <w:rPr>
-          <w:b/>
-        </w:rPr>
-        <w:t xml:space="preserve"> Document </w:t>
-      </w:r>
-      <w:r>
-        <w:rPr>
-          <w:b/>
-        </w:rPr>
-        <w:t>•</w:t>
-      </w:r>
-      <w:r>
-        <w:rPr>
-          <w:b/>
-        </w:rPr>
-        <w:t xml:space="preserve"> Chart </w:t>
-      </w:r>
-      <w:r>
-        <w:rPr>
-          <w:b/>
-        </w:rPr>
-        <w:t>•</w:t>
-      </w:r>
-      <w:r>
-        <w:rPr>
-          <w:b/>
-        </w:rPr>
-        <w:t xml:space="preserve"> Solution </w:t>
-      </w:r>
-      <w:r>
-        <w:rPr>
-          <w:b/>
-        </w:rPr>
-        <w:t>•</w:t>
-      </w:r>
-      <w:r>
-        <w:rPr>
-          <w:b/>
-        </w:rPr>
-        <w:t xml:space="preserve"> Local Error </w:t>
-      </w:r>
-      <w:r>
-        <w:rPr>
-          <w:b/>
-        </w:rPr>
-        <w:t>•</w:t>
-      </w:r>
-      <w:r>
-        <w:rPr>
-          <w:b/>
-        </w:rPr>
-        <w:t xml:space="preserve"> Total Error </w:t>
-      </w:r>
-      <w:r>
-        <w:rPr>
-          <w:b/>
-        </w:rPr>
-        <w:t>•</w:t>
+        <w:t>• Main • Variant • Document • Chart • Solution • Local Error • Total Error •</w:t>
       </w:r>
     </w:p>
     <w:p>
@@ -3824,9 +3747,9 @@
           <w:noProof/>
         </w:rPr>
         <w:drawing>
-          <wp:inline distT="0" distB="0" distL="0" distR="0" wp14:anchorId="0218F498" wp14:editId="2DE076D1">
-            <wp:extent cx="5755640" cy="3277870"/>
-            <wp:effectExtent l="0" t="0" r="0" b="0"/>
+          <wp:inline distT="0" distB="0" distL="0" distR="0" wp14:anchorId="0218F498" wp14:editId="1761E554">
+            <wp:extent cx="5549661" cy="3277870"/>
+            <wp:effectExtent l="0" t="0" r="635" b="0"/>
             <wp:docPr id="2" name="Picture 2"/>
             <wp:cNvGraphicFramePr>
               <a:graphicFrameLocks xmlns:a="http://schemas.openxmlformats.org/drawingml/2006/main" noChangeAspect="1"/>
@@ -3853,7 +3776,7 @@
                   <pic:spPr>
                     <a:xfrm>
                       <a:off x="0" y="0"/>
-                      <a:ext cx="5755640" cy="3277870"/>
+                      <a:ext cx="5549661" cy="3277870"/>
                     </a:xfrm>
                     <a:prstGeom prst="rect">
                       <a:avLst/>
@@ -3865,51 +3788,51 @@
           </wp:inline>
         </w:drawing>
       </w:r>
-    </w:p>
-    <w:p>
-      <w:pPr>
-        <w:rPr>
-          <w:lang w:val="en-US"/>
-        </w:rPr>
-      </w:pPr>
-    </w:p>
-    <w:p>
-      <w:pPr>
-        <w:rPr>
-          <w:lang w:val="en-US"/>
-        </w:rPr>
-      </w:pPr>
-    </w:p>
-    <w:p>
-      <w:pPr>
-        <w:pStyle w:val="myh1"/>
-      </w:pPr>
-      <w:r>
-        <w:t>Conclusion</w:t>
-      </w:r>
-    </w:p>
-    <w:p>
-      <w:pPr>
-        <w:pStyle w:val="myh1"/>
-      </w:pPr>
-    </w:p>
-    <w:p>
-      <w:pPr>
-        <w:pStyle w:val="mybody"/>
-      </w:pPr>
-      <w:r>
-        <w:t>As it was shown, numerical solutions are easy to understand and very helpful in case if you need numbers to operate with your task. Runge-</w:t>
-      </w:r>
-      <w:proofErr w:type="spellStart"/>
-      <w:r>
-        <w:t>Kutta</w:t>
-      </w:r>
-      <w:proofErr w:type="spellEnd"/>
-      <w:r>
-        <w:t xml:space="preserve"> method gives the best accuracy comparing with 2 other methods, so it has to be the most preferable numerical method in everyday calculations.</w:t>
-      </w:r>
       <w:bookmarkStart w:id="0" w:name="_GoBack"/>
       <w:bookmarkEnd w:id="0"/>
+    </w:p>
+    <w:p>
+      <w:pPr>
+        <w:rPr>
+          <w:lang w:val="en-US"/>
+        </w:rPr>
+      </w:pPr>
+    </w:p>
+    <w:p>
+      <w:pPr>
+        <w:rPr>
+          <w:lang w:val="en-US"/>
+        </w:rPr>
+      </w:pPr>
+    </w:p>
+    <w:p>
+      <w:pPr>
+        <w:pStyle w:val="myh1"/>
+      </w:pPr>
+      <w:r>
+        <w:t>Conclusion</w:t>
+      </w:r>
+    </w:p>
+    <w:p>
+      <w:pPr>
+        <w:pStyle w:val="myh1"/>
+      </w:pPr>
+    </w:p>
+    <w:p>
+      <w:pPr>
+        <w:pStyle w:val="mybody"/>
+      </w:pPr>
+      <w:r>
+        <w:t>As it was shown, numerical solutions are easy to understand and very helpful in case if you need numbers to operate with your task. Runge-</w:t>
+      </w:r>
+      <w:proofErr w:type="spellStart"/>
+      <w:r>
+        <w:t>Kutta</w:t>
+      </w:r>
+      <w:proofErr w:type="spellEnd"/>
+      <w:r>
+        <w:t xml:space="preserve"> method gives the best accuracy comparing with 2 other methods, so it has to be the most preferable numerical method in everyday calculations.</w:t>
+      </w:r>
     </w:p>
     <w:sectPr>
       <w:pgSz w:w="11900" w:h="16840"/>

</xml_diff>

<commit_message>
Last change in report
</commit_message>
<xml_diff>
--- a/report/report.docx
+++ b/report/report.docx
@@ -533,6 +533,8 @@
           <w:lang w:val="en-US"/>
         </w:rPr>
       </w:pPr>
+      <w:bookmarkStart w:id="0" w:name="_GoBack"/>
+      <w:bookmarkEnd w:id="0"/>
     </w:p>
     <w:p>
       <w:pPr>
@@ -563,6 +565,9 @@
       <w:r>
         <w:t>Demo</w:t>
       </w:r>
+      <w:r>
+        <w:t xml:space="preserve"> and Source</w:t>
+      </w:r>
     </w:p>
     <w:p>
       <w:pPr>
@@ -584,12 +589,26 @@
       <w:r>
         <w:t xml:space="preserve"> pages. You can access it using </w:t>
       </w:r>
-      <w:hyperlink r:id="rId5" w:history="1">
+      <w:hyperlink r:id="rId6" w:history="1">
         <w:r>
           <w:rPr>
             <w:rStyle w:val="Hyperlink"/>
           </w:rPr>
           <w:t>the link</w:t>
+        </w:r>
+      </w:hyperlink>
+      <w:r>
+        <w:t>.</w:t>
+      </w:r>
+      <w:r>
+        <w:t xml:space="preserve"> The code is published in my </w:t>
+      </w:r>
+      <w:hyperlink r:id="rId7" w:history="1">
+        <w:r>
+          <w:rPr>
+            <w:rStyle w:val="Hyperlink"/>
+          </w:rPr>
+          <w:t>GitHub repo</w:t>
         </w:r>
       </w:hyperlink>
       <w:r>
@@ -2831,7 +2850,7 @@
                     <pic:cNvPicPr/>
                   </pic:nvPicPr>
                   <pic:blipFill>
-                    <a:blip r:embed="rId6">
+                    <a:blip r:embed="rId8">
                       <a:extLst>
                         <a:ext uri="{28A0092B-C50C-407E-A947-70E740481C1C}">
                           <a14:useLocalDpi xmlns:a14="http://schemas.microsoft.com/office/drawing/2010/main" val="0"/>
@@ -3590,7 +3609,7 @@
                     <pic:cNvPicPr/>
                   </pic:nvPicPr>
                   <pic:blipFill>
-                    <a:blip r:embed="rId7">
+                    <a:blip r:embed="rId9">
                       <a:extLst>
                         <a:ext uri="{28A0092B-C50C-407E-A947-70E740481C1C}">
                           <a14:useLocalDpi xmlns:a14="http://schemas.microsoft.com/office/drawing/2010/main" val="0"/>
@@ -3680,7 +3699,7 @@
                     <pic:cNvPicPr/>
                   </pic:nvPicPr>
                   <pic:blipFill>
-                    <a:blip r:embed="rId8">
+                    <a:blip r:embed="rId10">
                       <a:extLst>
                         <a:ext uri="{28A0092B-C50C-407E-A947-70E740481C1C}">
                           <a14:useLocalDpi xmlns:a14="http://schemas.microsoft.com/office/drawing/2010/main" val="0"/>
@@ -3762,7 +3781,7 @@
                     <pic:cNvPicPr/>
                   </pic:nvPicPr>
                   <pic:blipFill>
-                    <a:blip r:embed="rId9">
+                    <a:blip r:embed="rId11">
                       <a:extLst>
                         <a:ext uri="{28A0092B-C50C-407E-A947-70E740481C1C}">
                           <a14:useLocalDpi xmlns:a14="http://schemas.microsoft.com/office/drawing/2010/main" val="0"/>
@@ -3788,8 +3807,6 @@
           </wp:inline>
         </w:drawing>
       </w:r>
-      <w:bookmarkStart w:id="0" w:name="_GoBack"/>
-      <w:bookmarkEnd w:id="0"/>
     </w:p>
     <w:p>
       <w:pPr>
@@ -4779,4 +4796,16 @@
     </a:ext>
   </a:extLst>
 </a:theme>
+</file>
+
+<file path=customXml/item1.xml><?xml version="1.0" encoding="utf-8"?>
+<b:Sources xmlns:b="http://schemas.openxmlformats.org/officeDocument/2006/bibliography" xmlns="http://schemas.openxmlformats.org/officeDocument/2006/bibliography" SelectedStyle="/APASixthEditionOfficeOnline.xsl" StyleName="APA" Version="6"/>
+</file>
+
+<file path=customXml/itemProps1.xml><?xml version="1.0" encoding="utf-8"?>
+<ds:datastoreItem xmlns:ds="http://schemas.openxmlformats.org/officeDocument/2006/customXml" ds:itemID="{F46D787D-BBE8-8544-9D59-1D15EB1D3436}">
+  <ds:schemaRefs>
+    <ds:schemaRef ds:uri="http://schemas.openxmlformats.org/officeDocument/2006/bibliography"/>
+  </ds:schemaRefs>
+</ds:datastoreItem>
 </file>
</xml_diff>